<commit_message>
Use semaphore instead of polling for the requetQueue. get portrait
</commit_message>
<xml_diff>
--- a/doc/调度算法模块.docx
+++ b/doc/调度算法模块.docx
@@ -424,9 +424,10 @@
             </w:r>
             <w:r>
               <w:rPr>
-                <w:sz w:val="24"/>
-              </w:rPr>
-              <w:t>字符串</w:t>
+                <w:rFonts w:hint="eastAsia"/>
+                <w:sz w:val="24"/>
+              </w:rPr>
+              <w:t>数组</w:t>
             </w:r>
           </w:p>
         </w:tc>
@@ -694,7 +695,7 @@
                 <w:rFonts w:hint="eastAsia"/>
                 <w:sz w:val="24"/>
               </w:rPr>
-              <w:t>0</w:t>
+              <w:t>1</w:t>
             </w:r>
             <w:r>
               <w:rPr>
@@ -708,7 +709,7 @@
                 <w:rFonts w:hint="eastAsia"/>
                 <w:sz w:val="24"/>
               </w:rPr>
-              <w:t>1</w:t>
+              <w:t>2</w:t>
             </w:r>
             <w:r>
               <w:rPr>
@@ -1738,126 +1739,6 @@
     <w:p>
       <w:pPr>
         <w:widowControl/>
-        <w:numPr>
-          <w:ilvl w:val="0"/>
-          <w:numId w:val="4"/>
-        </w:numPr>
-        <w:spacing w:before="100" w:beforeAutospacing="1" w:after="100" w:afterAutospacing="1"/>
-        <w:jc w:val="left"/>
-        <w:rPr>
-          <w:rFonts w:ascii="宋体" w:eastAsia="宋体" w:hAnsi="宋体" w:cs="宋体"/>
-          <w:kern w:val="0"/>
-          <w:sz w:val="24"/>
-        </w:rPr>
-      </w:pPr>
-      <w:r>
-        <w:rPr>
-          <w:rFonts w:ascii="宋体" w:eastAsia="宋体" w:hAnsi="宋体" w:cs="宋体"/>
-          <w:kern w:val="0"/>
-          <w:sz w:val="24"/>
-        </w:rPr>
-        <w:t>并行优化</w:t>
-      </w:r>
-    </w:p>
-    <w:p>
-      <w:pPr>
-        <w:widowControl/>
-        <w:numPr>
-          <w:ilvl w:val="1"/>
-          <w:numId w:val="5"/>
-        </w:numPr>
-        <w:spacing w:before="100" w:beforeAutospacing="1" w:after="100" w:afterAutospacing="1"/>
-        <w:jc w:val="left"/>
-        <w:rPr>
-          <w:rFonts w:ascii="宋体" w:eastAsia="宋体" w:hAnsi="宋体" w:cs="宋体"/>
-          <w:kern w:val="0"/>
-          <w:sz w:val="24"/>
-        </w:rPr>
-      </w:pPr>
-      <w:r>
-        <w:rPr>
-          <w:rFonts w:ascii="宋体" w:eastAsia="宋体" w:hAnsi="宋体" w:cs="宋体"/>
-          <w:kern w:val="0"/>
-          <w:sz w:val="24"/>
-        </w:rPr>
-        <w:t>预选node-&gt;rule，node并行</w:t>
-      </w:r>
-    </w:p>
-    <w:p>
-      <w:pPr>
-        <w:widowControl/>
-        <w:numPr>
-          <w:ilvl w:val="1"/>
-          <w:numId w:val="5"/>
-        </w:numPr>
-        <w:spacing w:before="100" w:beforeAutospacing="1" w:after="100" w:afterAutospacing="1"/>
-        <w:jc w:val="left"/>
-        <w:rPr>
-          <w:rFonts w:ascii="宋体" w:eastAsia="宋体" w:hAnsi="宋体" w:cs="宋体"/>
-          <w:kern w:val="0"/>
-          <w:sz w:val="24"/>
-        </w:rPr>
-      </w:pPr>
-      <w:r>
-        <w:rPr>
-          <w:rFonts w:ascii="宋体" w:eastAsia="宋体" w:hAnsi="宋体" w:cs="宋体"/>
-          <w:kern w:val="0"/>
-          <w:sz w:val="24"/>
-        </w:rPr>
-        <w:t>优选rule-&gt;node，rule并行</w:t>
-      </w:r>
-    </w:p>
-    <w:p>
-      <w:pPr>
-        <w:widowControl/>
-        <w:numPr>
-          <w:ilvl w:val="0"/>
-          <w:numId w:val="5"/>
-        </w:numPr>
-        <w:spacing w:before="100" w:beforeAutospacing="1" w:after="100" w:afterAutospacing="1"/>
-        <w:jc w:val="left"/>
-        <w:rPr>
-          <w:rFonts w:ascii="宋体" w:eastAsia="宋体" w:hAnsi="宋体" w:cs="宋体"/>
-          <w:kern w:val="0"/>
-          <w:sz w:val="24"/>
-        </w:rPr>
-      </w:pPr>
-      <w:r>
-        <w:rPr>
-          <w:rFonts w:ascii="宋体" w:eastAsia="宋体" w:hAnsi="宋体" w:cs="宋体"/>
-          <w:kern w:val="0"/>
-          <w:sz w:val="24"/>
-        </w:rPr>
-        <w:t>短期缓存维护</w:t>
-      </w:r>
-    </w:p>
-    <w:p>
-      <w:pPr>
-        <w:widowControl/>
-        <w:numPr>
-          <w:ilvl w:val="0"/>
-          <w:numId w:val="5"/>
-        </w:numPr>
-        <w:spacing w:before="100" w:beforeAutospacing="1" w:after="100" w:afterAutospacing="1"/>
-        <w:jc w:val="left"/>
-        <w:rPr>
-          <w:rFonts w:ascii="宋体" w:eastAsia="宋体" w:hAnsi="宋体" w:cs="宋体"/>
-          <w:kern w:val="0"/>
-          <w:sz w:val="24"/>
-        </w:rPr>
-      </w:pPr>
-      <w:r>
-        <w:rPr>
-          <w:rFonts w:ascii="宋体" w:eastAsia="宋体" w:hAnsi="宋体" w:cs="宋体"/>
-          <w:kern w:val="0"/>
-          <w:sz w:val="24"/>
-        </w:rPr>
-        <w:t>消息队列维护</w:t>
-      </w:r>
-    </w:p>
-    <w:p>
-      <w:pPr>
-        <w:widowControl/>
         <w:spacing w:before="100" w:beforeAutospacing="1" w:after="100" w:afterAutospacing="1"/>
         <w:jc w:val="left"/>
         <w:outlineLvl w:val="0"/>
@@ -1870,6 +1751,8 @@
           <w:szCs w:val="48"/>
         </w:rPr>
       </w:pPr>
+      <w:bookmarkStart w:id="0" w:name="_GoBack"/>
+      <w:bookmarkEnd w:id="0"/>
       <w:r>
         <w:rPr>
           <w:rFonts w:ascii="宋体" w:eastAsia="宋体" w:hAnsi="宋体" w:cs="宋体"/>
@@ -2042,8 +1925,6 @@
           </wp:inline>
         </w:drawing>
       </w:r>
-      <w:bookmarkStart w:id="0" w:name="_GoBack"/>
-      <w:bookmarkEnd w:id="0"/>
     </w:p>
     <w:p>
       <w:pPr>
@@ -2069,7 +1950,6 @@
           <w:sz w:val="48"/>
           <w:szCs w:val="48"/>
         </w:rPr>
-        <w:lastRenderedPageBreak/>
         <w:t>预处理presort</w:t>
       </w:r>
     </w:p>
@@ -2113,6 +1993,7 @@
           <w:kern w:val="0"/>
           <w:sz w:val="24"/>
         </w:rPr>
+        <w:lastRenderedPageBreak/>
         <w:t>删除 优先于 增加</w:t>
       </w:r>
     </w:p>
@@ -3012,7 +2893,6 @@
           <w:sz w:val="48"/>
           <w:szCs w:val="48"/>
         </w:rPr>
-        <w:lastRenderedPageBreak/>
         <w:t>优选priorities</w:t>
       </w:r>
     </w:p>
@@ -3095,6 +2975,7 @@
           <w:kern w:val="0"/>
           <w:sz w:val="24"/>
         </w:rPr>
+        <w:lastRenderedPageBreak/>
         <w:t>尽量使CPU内存等利用率一致，避免出现类似CPU很高但内存很低这种情况。weight2 * 增加pod后各个类型的资源占用最小与最大之比。</w:t>
       </w:r>
       <w:proofErr w:type="spellStart"/>
@@ -3334,7 +3215,16 @@
           <w:kern w:val="0"/>
           <w:sz w:val="24"/>
         </w:rPr>
-        <w:t>score~i</w:t>
+        <w:t>score</w:t>
+      </w:r>
+      <w:r>
+        <w:rPr>
+          <w:rFonts w:ascii="宋体" w:eastAsia="宋体" w:hAnsi="宋体" w:cs="宋体"/>
+          <w:kern w:val="0"/>
+          <w:sz w:val="24"/>
+          <w:vertAlign w:val="subscript"/>
+        </w:rPr>
+        <w:t>i</w:t>
       </w:r>
       <w:proofErr w:type="spellEnd"/>
       <w:r>
@@ -3343,7 +3233,7 @@
           <w:kern w:val="0"/>
           <w:sz w:val="24"/>
         </w:rPr>
-        <w:t xml:space="preserve"> ~选择最大得分的机器增加这个pod，同时修改这个机器的信息上的资源信息，进行下个一个pod的处理。</w:t>
+        <w:t xml:space="preserve"> 选择最大得分的机器增加这个pod，同时修改这个机器的信息上的资源信息，进行下个一个pod的处理。</w:t>
       </w:r>
     </w:p>
     <w:p>
@@ -3606,7 +3496,16 @@
           <w:kern w:val="0"/>
           <w:sz w:val="24"/>
         </w:rPr>
-        <w:t>score~i</w:t>
+        <w:t>score</w:t>
+      </w:r>
+      <w:r>
+        <w:rPr>
+          <w:rFonts w:ascii="宋体" w:eastAsia="宋体" w:hAnsi="宋体" w:cs="宋体"/>
+          <w:kern w:val="0"/>
+          <w:sz w:val="24"/>
+          <w:vertAlign w:val="subscript"/>
+        </w:rPr>
+        <w:t>i</w:t>
       </w:r>
       <w:proofErr w:type="spellEnd"/>
       <w:r>
@@ -3615,14 +3514,21 @@
           <w:kern w:val="0"/>
           <w:sz w:val="24"/>
         </w:rPr>
-        <w:t xml:space="preserve"> ~选择最大得分的机器增加这个pod，同时修改这个机器的信息上的资源信息，进行下个一个pod的处理。</w:t>
+        <w:t xml:space="preserve"> </w:t>
+      </w:r>
+      <w:r>
+        <w:rPr>
+          <w:rFonts w:ascii="宋体" w:eastAsia="宋体" w:hAnsi="宋体" w:cs="宋体"/>
+          <w:kern w:val="0"/>
+          <w:sz w:val="24"/>
+        </w:rPr>
+        <w:t>选择最大得分的机器增加这个pod，同时修改这个机器的信息上的资源信息，进行下个一个pod的处理。</w:t>
       </w:r>
     </w:p>
     <w:p>
       <w:pPr>
         <w:jc w:val="left"/>
         <w:rPr>
-          <w:rFonts w:hint="eastAsia"/>
           <w:sz w:val="24"/>
         </w:rPr>
       </w:pPr>

</xml_diff>